<commit_message>
modified monitor, writing documentation
</commit_message>
<xml_diff>
--- a/Multiplicator numere complexe/Figuri si documentatie/Documentatie proiect.docx
+++ b/Multiplicator numere complexe/Figuri si documentatie/Documentatie proiect.docx
@@ -583,6 +583,7 @@
               <w:tab w:val="right" w:leader="dot" w:pos="9350"/>
             </w:tabs>
             <w:rPr>
+              <w:rFonts w:eastAsiaTheme="minorEastAsia"/>
               <w:noProof/>
             </w:rPr>
           </w:pPr>
@@ -595,17 +596,18 @@
           <w:r>
             <w:fldChar w:fldCharType="separate"/>
           </w:r>
-          <w:hyperlink w:anchor="_Toc34468396" w:history="1">
+          <w:hyperlink w:anchor="_Toc34490643" w:history="1">
             <w:r>
               <w:rPr>
                 <w:rStyle w:val="Hyperlink"/>
                 <w:noProof/>
                 <w:lang w:val="ro-RO"/>
               </w:rPr>
-              <w:t>1.</w:t>
-            </w:r>
-            <w:r>
-              <w:rPr>
+              <w:t>1</w:t>
+            </w:r>
+            <w:r>
+              <w:rPr>
+                <w:rFonts w:eastAsiaTheme="minorEastAsia"/>
                 <w:noProof/>
               </w:rPr>
               <w:tab/>
@@ -644,7 +646,7 @@
                 <w:noProof/>
                 <w:webHidden/>
               </w:rPr>
-              <w:instrText xml:space="preserve"> PAGEREF _Toc34468396 \h </w:instrText>
+              <w:instrText xml:space="preserve"> PAGEREF _Toc34490643 \h </w:instrText>
             </w:r>
             <w:r>
               <w:rPr>
@@ -683,20 +685,22 @@
               <w:tab w:val="right" w:leader="dot" w:pos="9350"/>
             </w:tabs>
             <w:rPr>
+              <w:rFonts w:eastAsiaTheme="minorEastAsia"/>
               <w:noProof/>
             </w:rPr>
           </w:pPr>
-          <w:hyperlink w:anchor="_Toc34468397" w:history="1">
+          <w:hyperlink w:anchor="_Toc34490644" w:history="1">
             <w:r>
               <w:rPr>
                 <w:rStyle w:val="Hyperlink"/>
                 <w:noProof/>
                 <w:lang w:val="ro-RO"/>
               </w:rPr>
-              <w:t>2.</w:t>
-            </w:r>
-            <w:r>
-              <w:rPr>
+              <w:t>2</w:t>
+            </w:r>
+            <w:r>
+              <w:rPr>
+                <w:rFonts w:eastAsiaTheme="minorEastAsia"/>
                 <w:noProof/>
               </w:rPr>
               <w:tab/>
@@ -728,7 +732,7 @@
                 <w:noProof/>
                 <w:webHidden/>
               </w:rPr>
-              <w:instrText xml:space="preserve"> PAGEREF _Toc34468397 \h </w:instrText>
+              <w:instrText xml:space="preserve"> PAGEREF _Toc34490644 \h </w:instrText>
             </w:r>
             <w:r>
               <w:rPr>
@@ -763,24 +767,26 @@
           <w:pPr>
             <w:pStyle w:val="TOC2"/>
             <w:tabs>
-              <w:tab w:val="left" w:pos="660"/>
+              <w:tab w:val="left" w:pos="880"/>
               <w:tab w:val="right" w:leader="dot" w:pos="9350"/>
             </w:tabs>
             <w:rPr>
+              <w:rFonts w:eastAsiaTheme="minorEastAsia"/>
               <w:noProof/>
             </w:rPr>
           </w:pPr>
-          <w:hyperlink w:anchor="_Toc34468398" w:history="1">
+          <w:hyperlink w:anchor="_Toc34490645" w:history="1">
             <w:r>
               <w:rPr>
                 <w:rStyle w:val="Hyperlink"/>
                 <w:noProof/>
                 <w:lang w:val="ro-RO"/>
               </w:rPr>
-              <w:t>1.</w:t>
-            </w:r>
-            <w:r>
-              <w:rPr>
+              <w:t>2.1</w:t>
+            </w:r>
+            <w:r>
+              <w:rPr>
+                <w:rFonts w:eastAsiaTheme="minorEastAsia"/>
                 <w:noProof/>
               </w:rPr>
               <w:tab/>
@@ -811,7 +817,7 @@
                 <w:noProof/>
                 <w:webHidden/>
               </w:rPr>
-              <w:instrText xml:space="preserve"> PAGEREF _Toc34468398 \h </w:instrText>
+              <w:instrText xml:space="preserve"> PAGEREF _Toc34490645 \h </w:instrText>
             </w:r>
             <w:r>
               <w:rPr>
@@ -832,6 +838,92 @@
                 <w:webHidden/>
               </w:rPr>
               <w:t>2</w:t>
+            </w:r>
+            <w:r>
+              <w:rPr>
+                <w:noProof/>
+                <w:webHidden/>
+              </w:rPr>
+              <w:fldChar w:fldCharType="end"/>
+            </w:r>
+          </w:hyperlink>
+        </w:p>
+        <w:p>
+          <w:pPr>
+            <w:pStyle w:val="TOC2"/>
+            <w:tabs>
+              <w:tab w:val="left" w:pos="880"/>
+              <w:tab w:val="right" w:leader="dot" w:pos="9350"/>
+            </w:tabs>
+            <w:rPr>
+              <w:rFonts w:eastAsiaTheme="minorEastAsia"/>
+              <w:noProof/>
+            </w:rPr>
+          </w:pPr>
+          <w:hyperlink w:anchor="_Toc34490646" w:history="1">
+            <w:r>
+              <w:rPr>
+                <w:rStyle w:val="Hyperlink"/>
+                <w:noProof/>
+                <w:lang w:val="ro-RO"/>
+              </w:rPr>
+              <w:t>2.2</w:t>
+            </w:r>
+            <w:r>
+              <w:rPr>
+                <w:rFonts w:eastAsiaTheme="minorEastAsia"/>
+                <w:noProof/>
+              </w:rPr>
+              <w:tab/>
+            </w:r>
+            <w:r>
+              <w:rPr>
+                <w:rStyle w:val="Hyperlink"/>
+                <w:noProof/>
+                <w:lang w:val="ro-RO"/>
+              </w:rPr>
+              <w:t>Logica de control</w:t>
+            </w:r>
+            <w:r>
+              <w:rPr>
+                <w:noProof/>
+                <w:webHidden/>
+              </w:rPr>
+              <w:tab/>
+            </w:r>
+            <w:r>
+              <w:rPr>
+                <w:noProof/>
+                <w:webHidden/>
+              </w:rPr>
+              <w:fldChar w:fldCharType="begin"/>
+            </w:r>
+            <w:r>
+              <w:rPr>
+                <w:noProof/>
+                <w:webHidden/>
+              </w:rPr>
+              <w:instrText xml:space="preserve"> PAGEREF _Toc34490646 \h </w:instrText>
+            </w:r>
+            <w:r>
+              <w:rPr>
+                <w:noProof/>
+                <w:webHidden/>
+              </w:rPr>
+            </w:r>
+            <w:r>
+              <w:rPr>
+                <w:noProof/>
+                <w:webHidden/>
+              </w:rPr>
+              <w:fldChar w:fldCharType="separate"/>
+            </w:r>
+            <w:r>
+              <w:rPr>
+                <w:noProof/>
+                <w:webHidden/>
+              </w:rPr>
+              <w:t>3</w:t>
             </w:r>
             <w:r>
               <w:rPr>
@@ -867,7 +959,7 @@
           <w:lang w:val="ro-RO"/>
         </w:rPr>
       </w:pPr>
-      <w:bookmarkStart w:id="0" w:name="_Toc34468396"/>
+      <w:bookmarkStart w:id="0" w:name="_Toc34490643"/>
       <w:proofErr w:type="spellStart"/>
       <w:r>
         <w:lastRenderedPageBreak/>
@@ -1173,7 +1265,7 @@
           <w:lang w:val="ro-RO"/>
         </w:rPr>
       </w:pPr>
-      <w:bookmarkStart w:id="1" w:name="_Toc34468397"/>
+      <w:bookmarkStart w:id="1" w:name="_Toc34490644"/>
       <w:r>
         <w:rPr>
           <w:lang w:val="ro-RO"/>
@@ -1196,7 +1288,7 @@
           <w:lang w:val="ro-RO"/>
         </w:rPr>
       </w:pPr>
-      <w:bookmarkStart w:id="2" w:name="_Toc34468398"/>
+      <w:bookmarkStart w:id="2" w:name="_Toc34490645"/>
       <w:proofErr w:type="spellStart"/>
       <w:r>
         <w:t>Arhitectură</w:t>
@@ -1256,10 +1348,10 @@
             <v:path o:extrusionok="f" gradientshapeok="t" o:connecttype="rect"/>
             <o:lock v:ext="edit" aspectratio="t"/>
           </v:shapetype>
-          <v:shape id="_x0000_i1025" type="#_x0000_t75" style="width:394.15pt;height:214.35pt" o:ole="">
+          <v:shape id="_x0000_i1025" type="#_x0000_t75" style="width:394.4pt;height:214.4pt" o:ole="">
             <v:imagedata r:id="rId8" o:title="" cropleft="10204f"/>
           </v:shape>
-          <o:OLEObject Type="Embed" ProgID="Visio.Drawing.15" ShapeID="_x0000_i1025" DrawAspect="Content" ObjectID="_1645102156" r:id="rId9"/>
+          <o:OLEObject Type="Embed" ProgID="Visio.Drawing.15" ShapeID="_x0000_i1025" DrawAspect="Content" ObjectID="_1645103475" r:id="rId9"/>
         </w:object>
       </w:r>
     </w:p>
@@ -2396,21 +2488,581 @@
               </w:rPr>
               <w:t>Semnal de enable pentru realizarea adunării și scăderii finale.</w:t>
             </w:r>
-            <w:bookmarkStart w:id="3" w:name="_GoBack"/>
-            <w:bookmarkEnd w:id="3"/>
           </w:p>
         </w:tc>
       </w:tr>
     </w:tbl>
     <w:p>
       <w:pPr>
+        <w:pStyle w:val="Heading2"/>
+        <w:numPr>
+          <w:ilvl w:val="0"/>
+          <w:numId w:val="0"/>
+        </w:numPr>
+        <w:ind w:left="576"/>
         <w:rPr>
           <w:lang w:val="ro-RO"/>
         </w:rPr>
       </w:pPr>
     </w:p>
+    <w:p>
+      <w:pPr>
+        <w:pStyle w:val="Heading2"/>
+        <w:rPr>
+          <w:lang w:val="ro-RO"/>
+        </w:rPr>
+      </w:pPr>
+      <w:bookmarkStart w:id="3" w:name="_Toc34490646"/>
+      <w:r>
+        <w:rPr>
+          <w:lang w:val="ro-RO"/>
+        </w:rPr>
+        <w:t>Logica de control</w:t>
+      </w:r>
+      <w:bookmarkEnd w:id="3"/>
+    </w:p>
+    <w:p>
+      <w:pPr>
+        <w:rPr>
+          <w:lang w:val="ro-RO"/>
+        </w:rPr>
+      </w:pPr>
+    </w:p>
+    <w:p>
+      <w:pPr>
+        <w:rPr>
+          <w:lang w:val="ro-RO"/>
+        </w:rPr>
+      </w:pPr>
+      <w:r>
+        <w:rPr>
+          <w:lang w:val="ro-RO"/>
+        </w:rPr>
+        <w:t>În Figura 2 este prezentat graful de tranziții al modulului implementat. Tabelul doi conține o scurtă explicație a fiecărei stări în parte.</w:t>
+      </w:r>
+    </w:p>
+    <w:p>
+      <w:pPr>
+        <w:jc w:val="center"/>
+        <w:rPr>
+          <w:lang w:val="ro-RO"/>
+        </w:rPr>
+      </w:pPr>
+      <w:r>
+        <w:rPr>
+          <w:lang w:val="ro-RO"/>
+        </w:rPr>
+        <w:pict>
+          <v:shape id="_x0000_i1027" type="#_x0000_t75" style="width:299.3pt;height:179.45pt">
+            <v:imagedata r:id="rId10" o:title="uint8_mult_1_state_diagram"/>
+          </v:shape>
+        </w:pict>
+      </w:r>
+    </w:p>
+    <w:p>
+      <w:pPr>
+        <w:jc w:val="center"/>
+        <w:rPr>
+          <w:lang w:val="ro-RO"/>
+        </w:rPr>
+      </w:pPr>
+      <w:r>
+        <w:rPr>
+          <w:lang w:val="ro-RO"/>
+        </w:rPr>
+        <w:t>Figura 2: G</w:t>
+      </w:r>
+      <w:r>
+        <w:rPr>
+          <w:lang w:val="ro-RO"/>
+        </w:rPr>
+        <w:t>raful de tranziție a stărilor</w:t>
+      </w:r>
+    </w:p>
+    <w:p>
+      <w:pPr>
+        <w:rPr>
+          <w:lang w:val="ro-RO"/>
+        </w:rPr>
+      </w:pPr>
+      <w:r>
+        <w:rPr>
+          <w:lang w:val="ro-RO"/>
+        </w:rPr>
+        <w:lastRenderedPageBreak/>
+        <w:t>Tabel 2 : Explicarea stărilor modulului.</w:t>
+      </w:r>
+    </w:p>
+    <w:tbl>
+      <w:tblPr>
+        <w:tblStyle w:val="TableGrid"/>
+        <w:tblW w:w="0" w:type="auto"/>
+        <w:tblLook w:val="04A0" w:firstRow="1" w:lastRow="0" w:firstColumn="1" w:lastColumn="0" w:noHBand="0" w:noVBand="1"/>
+      </w:tblPr>
+      <w:tblGrid>
+        <w:gridCol w:w="2065"/>
+        <w:gridCol w:w="7285"/>
+      </w:tblGrid>
+      <w:tr>
+        <w:tc>
+          <w:tcPr>
+            <w:tcW w:w="2065" w:type="dxa"/>
+          </w:tcPr>
+          <w:p>
+            <w:pPr>
+              <w:jc w:val="center"/>
+              <w:rPr>
+                <w:lang w:val="ro-RO"/>
+              </w:rPr>
+            </w:pPr>
+            <w:r>
+              <w:rPr>
+                <w:lang w:val="ro-RO"/>
+              </w:rPr>
+              <w:t>Denumire</w:t>
+            </w:r>
+          </w:p>
+        </w:tc>
+        <w:tc>
+          <w:tcPr>
+            <w:tcW w:w="7285" w:type="dxa"/>
+          </w:tcPr>
+          <w:p>
+            <w:pPr>
+              <w:jc w:val="center"/>
+              <w:rPr>
+                <w:lang w:val="ro-RO"/>
+              </w:rPr>
+            </w:pPr>
+            <w:r>
+              <w:rPr>
+                <w:lang w:val="ro-RO"/>
+              </w:rPr>
+              <w:t>Explicație</w:t>
+            </w:r>
+          </w:p>
+        </w:tc>
+      </w:tr>
+      <w:tr>
+        <w:tc>
+          <w:tcPr>
+            <w:tcW w:w="2065" w:type="dxa"/>
+          </w:tcPr>
+          <w:p>
+            <w:pPr>
+              <w:jc w:val="center"/>
+              <w:rPr>
+                <w:lang w:val="ro-RO"/>
+              </w:rPr>
+            </w:pPr>
+            <w:r>
+              <w:rPr>
+                <w:lang w:val="ro-RO"/>
+              </w:rPr>
+              <w:t>IDLE</w:t>
+            </w:r>
+          </w:p>
+        </w:tc>
+        <w:tc>
+          <w:tcPr>
+            <w:tcW w:w="7285" w:type="dxa"/>
+          </w:tcPr>
+          <w:p>
+            <w:pPr>
+              <w:jc w:val="center"/>
+              <w:rPr>
+                <w:lang w:val="ro-RO"/>
+              </w:rPr>
+            </w:pPr>
+            <w:r>
+              <w:rPr>
+                <w:lang w:val="ro-RO"/>
+              </w:rPr>
+              <w:t>Modulul este în așteptare de noi operanzi, op_ready este 1.</w:t>
+            </w:r>
+          </w:p>
+        </w:tc>
+      </w:tr>
+      <w:tr>
+        <w:tc>
+          <w:tcPr>
+            <w:tcW w:w="2065" w:type="dxa"/>
+          </w:tcPr>
+          <w:p>
+            <w:pPr>
+              <w:jc w:val="center"/>
+              <w:rPr>
+                <w:lang w:val="ro-RO"/>
+              </w:rPr>
+            </w:pPr>
+            <w:r>
+              <w:rPr>
+                <w:lang w:val="ro-RO"/>
+              </w:rPr>
+              <w:t>LOAD_OPERANDS</w:t>
+            </w:r>
+          </w:p>
+        </w:tc>
+        <w:tc>
+          <w:tcPr>
+            <w:tcW w:w="7285" w:type="dxa"/>
+          </w:tcPr>
+          <w:p>
+            <w:pPr>
+              <w:jc w:val="center"/>
+              <w:rPr>
+                <w:lang w:val="ro-RO"/>
+              </w:rPr>
+            </w:pPr>
+            <w:r>
+              <w:rPr>
+                <w:lang w:val="ro-RO"/>
+              </w:rPr>
+              <w:t>Operanzii sunt încărcați în registrele interne.</w:t>
+            </w:r>
+          </w:p>
+        </w:tc>
+      </w:tr>
+      <w:tr>
+        <w:tc>
+          <w:tcPr>
+            <w:tcW w:w="2065" w:type="dxa"/>
+          </w:tcPr>
+          <w:p>
+            <w:pPr>
+              <w:jc w:val="center"/>
+              <w:rPr>
+                <w:lang w:val="ro-RO"/>
+              </w:rPr>
+            </w:pPr>
+            <w:r>
+              <w:rPr>
+                <w:lang w:val="ro-RO"/>
+              </w:rPr>
+              <w:t>MULT_RE_X_RE</w:t>
+            </w:r>
+          </w:p>
+        </w:tc>
+        <w:tc>
+          <w:tcPr>
+            <w:tcW w:w="7285" w:type="dxa"/>
+          </w:tcPr>
+          <w:p>
+            <w:pPr>
+              <w:jc w:val="center"/>
+              <w:rPr>
+                <w:lang w:val="ro-RO"/>
+              </w:rPr>
+            </w:pPr>
+            <w:r>
+              <w:rPr>
+                <w:lang w:val="ro-RO"/>
+              </w:rPr>
+              <w:t>Se înmulțesc părțile reale ale fiecărui operand și se stochează în registrul corespunzător.</w:t>
+            </w:r>
+          </w:p>
+        </w:tc>
+      </w:tr>
+      <w:tr>
+        <w:tc>
+          <w:tcPr>
+            <w:tcW w:w="2065" w:type="dxa"/>
+          </w:tcPr>
+          <w:p>
+            <w:pPr>
+              <w:jc w:val="center"/>
+              <w:rPr>
+                <w:lang w:val="ro-RO"/>
+              </w:rPr>
+            </w:pPr>
+            <w:r>
+              <w:rPr>
+                <w:lang w:val="ro-RO"/>
+              </w:rPr>
+              <w:t>MULT</w:t>
+            </w:r>
+            <w:r>
+              <w:rPr>
+                <w:lang w:val="ro-RO"/>
+              </w:rPr>
+              <w:t>_IM_X_IM</w:t>
+            </w:r>
+          </w:p>
+        </w:tc>
+        <w:tc>
+          <w:tcPr>
+            <w:tcW w:w="7285" w:type="dxa"/>
+          </w:tcPr>
+          <w:p>
+            <w:pPr>
+              <w:jc w:val="center"/>
+              <w:rPr>
+                <w:lang w:val="ro-RO"/>
+              </w:rPr>
+            </w:pPr>
+            <w:r>
+              <w:rPr>
+                <w:lang w:val="ro-RO"/>
+              </w:rPr>
+              <w:t xml:space="preserve">Se înmulțesc părțile </w:t>
+            </w:r>
+            <w:r>
+              <w:rPr>
+                <w:lang w:val="ro-RO"/>
+              </w:rPr>
+              <w:t>imaginare</w:t>
+            </w:r>
+            <w:r>
+              <w:rPr>
+                <w:lang w:val="ro-RO"/>
+              </w:rPr>
+              <w:t xml:space="preserve"> ale fiecărui operand și se stochează în registrul corespunzător.</w:t>
+            </w:r>
+          </w:p>
+        </w:tc>
+      </w:tr>
+      <w:tr>
+        <w:tc>
+          <w:tcPr>
+            <w:tcW w:w="2065" w:type="dxa"/>
+          </w:tcPr>
+          <w:p>
+            <w:pPr>
+              <w:jc w:val="center"/>
+              <w:rPr>
+                <w:lang w:val="ro-RO"/>
+              </w:rPr>
+            </w:pPr>
+            <w:r>
+              <w:rPr>
+                <w:lang w:val="ro-RO"/>
+              </w:rPr>
+              <w:t>MULT</w:t>
+            </w:r>
+            <w:r>
+              <w:rPr>
+                <w:lang w:val="ro-RO"/>
+              </w:rPr>
+              <w:t>_RE_X_IM_1</w:t>
+            </w:r>
+          </w:p>
+        </w:tc>
+        <w:tc>
+          <w:tcPr>
+            <w:tcW w:w="7285" w:type="dxa"/>
+          </w:tcPr>
+          <w:p>
+            <w:pPr>
+              <w:jc w:val="center"/>
+              <w:rPr>
+                <w:lang w:val="ro-RO"/>
+              </w:rPr>
+            </w:pPr>
+            <w:r>
+              <w:rPr>
+                <w:lang w:val="ro-RO"/>
+              </w:rPr>
+              <w:t>S</w:t>
+            </w:r>
+            <w:r>
+              <w:rPr>
+                <w:lang w:val="ro-RO"/>
+              </w:rPr>
+              <w:t>e înmulțește partea reală a primului operand cu partea imaginară a celui de-al doilea operand</w:t>
+            </w:r>
+            <w:r>
+              <w:rPr>
+                <w:lang w:val="ro-RO"/>
+              </w:rPr>
+              <w:t xml:space="preserve"> și se stochează în registrul corespunzător.</w:t>
+            </w:r>
+          </w:p>
+        </w:tc>
+      </w:tr>
+      <w:tr>
+        <w:tc>
+          <w:tcPr>
+            <w:tcW w:w="2065" w:type="dxa"/>
+          </w:tcPr>
+          <w:p>
+            <w:pPr>
+              <w:jc w:val="center"/>
+              <w:rPr>
+                <w:lang w:val="ro-RO"/>
+              </w:rPr>
+            </w:pPr>
+            <w:r>
+              <w:rPr>
+                <w:lang w:val="ro-RO"/>
+              </w:rPr>
+              <w:t>MULT</w:t>
+            </w:r>
+            <w:r>
+              <w:rPr>
+                <w:lang w:val="ro-RO"/>
+              </w:rPr>
+              <w:t>_RE_X_IM_2</w:t>
+            </w:r>
+          </w:p>
+        </w:tc>
+        <w:tc>
+          <w:tcPr>
+            <w:tcW w:w="7285" w:type="dxa"/>
+          </w:tcPr>
+          <w:p>
+            <w:pPr>
+              <w:jc w:val="center"/>
+              <w:rPr>
+                <w:lang w:val="ro-RO"/>
+              </w:rPr>
+            </w:pPr>
+            <w:r>
+              <w:rPr>
+                <w:lang w:val="ro-RO"/>
+              </w:rPr>
+              <w:t xml:space="preserve">Se înmulțește partea imaginară a primului operand cu partea </w:t>
+            </w:r>
+            <w:r>
+              <w:rPr>
+                <w:lang w:val="ro-RO"/>
+              </w:rPr>
+              <w:t>reală</w:t>
+            </w:r>
+            <w:r>
+              <w:rPr>
+                <w:lang w:val="ro-RO"/>
+              </w:rPr>
+              <w:t xml:space="preserve"> a celui de-al doilea operand și se stochează în registrul corespunzător.</w:t>
+            </w:r>
+          </w:p>
+        </w:tc>
+      </w:tr>
+      <w:tr>
+        <w:tc>
+          <w:tcPr>
+            <w:tcW w:w="2065" w:type="dxa"/>
+          </w:tcPr>
+          <w:p>
+            <w:pPr>
+              <w:jc w:val="center"/>
+              <w:rPr>
+                <w:lang w:val="ro-RO"/>
+              </w:rPr>
+            </w:pPr>
+            <w:r>
+              <w:rPr>
+                <w:lang w:val="ro-RO"/>
+              </w:rPr>
+              <w:t>COMPUTE_RESULT</w:t>
+            </w:r>
+          </w:p>
+        </w:tc>
+        <w:tc>
+          <w:tcPr>
+            <w:tcW w:w="7285" w:type="dxa"/>
+          </w:tcPr>
+          <w:p>
+            <w:pPr>
+              <w:jc w:val="center"/>
+              <w:rPr>
+                <w:lang w:val="ro-RO"/>
+              </w:rPr>
+            </w:pPr>
+            <w:r>
+              <w:rPr>
+                <w:lang w:val="ro-RO"/>
+              </w:rPr>
+              <w:t>Se calculează adunarea și scăderea finale.</w:t>
+            </w:r>
+          </w:p>
+        </w:tc>
+      </w:tr>
+      <w:tr>
+        <w:tc>
+          <w:tcPr>
+            <w:tcW w:w="2065" w:type="dxa"/>
+          </w:tcPr>
+          <w:p>
+            <w:pPr>
+              <w:jc w:val="center"/>
+              <w:rPr>
+                <w:lang w:val="ro-RO"/>
+              </w:rPr>
+            </w:pPr>
+            <w:r>
+              <w:rPr>
+                <w:lang w:val="ro-RO"/>
+              </w:rPr>
+              <w:t>WAIT_RESULT_RDY</w:t>
+            </w:r>
+          </w:p>
+        </w:tc>
+        <w:tc>
+          <w:tcPr>
+            <w:tcW w:w="7285" w:type="dxa"/>
+          </w:tcPr>
+          <w:p>
+            <w:pPr>
+              <w:jc w:val="center"/>
+              <w:rPr>
+                <w:lang w:val="ro-RO"/>
+              </w:rPr>
+            </w:pPr>
+            <w:r>
+              <w:rPr>
+                <w:lang w:val="ro-RO"/>
+              </w:rPr>
+              <w:t>Se așteaptă semnalul de res_ready, res_val este activ.</w:t>
+            </w:r>
+          </w:p>
+        </w:tc>
+      </w:tr>
+    </w:tbl>
+    <w:p>
+      <w:pPr>
+        <w:rPr>
+          <w:lang w:val="ro-RO"/>
+        </w:rPr>
+      </w:pPr>
+    </w:p>
+    <w:p>
+      <w:pPr>
+        <w:pStyle w:val="Heading2"/>
+        <w:rPr>
+          <w:lang w:val="ro-RO"/>
+        </w:rPr>
+      </w:pPr>
+      <w:r>
+        <w:rPr>
+          <w:lang w:val="ro-RO"/>
+        </w:rPr>
+        <w:t>Scenarii de test și forme de undă</w:t>
+      </w:r>
+    </w:p>
+    <w:p>
+      <w:pPr>
+        <w:rPr>
+          <w:lang w:val="ro-RO"/>
+        </w:rPr>
+      </w:pPr>
+    </w:p>
+    <w:p>
+      <w:pPr>
+        <w:rPr>
+          <w:lang w:val="ro-RO"/>
+        </w:rPr>
+      </w:pPr>
+      <w:r>
+        <w:rPr>
+          <w:lang w:val="ro-RO"/>
+        </w:rPr>
+        <w:t>Pentru testarea modulului au fost implementate mai multe scenarii de test. Acestea sunt prezentate mai jos.</w:t>
+      </w:r>
+      <w:bookmarkStart w:id="4" w:name="_GoBack"/>
+      <w:bookmarkEnd w:id="4"/>
+    </w:p>
     <w:sectPr>
-      <w:footerReference w:type="default" r:id="rId10"/>
+      <w:footerReference w:type="default" r:id="rId11"/>
       <w:pgSz w:w="12240" w:h="15840"/>
       <w:pgMar w:top="1440" w:right="1440" w:bottom="1440" w:left="1440" w:header="720" w:footer="720" w:gutter="0"/>
       <w:pgNumType w:start="0"/>
@@ -2481,7 +3133,7 @@
           <w:rPr>
             <w:noProof/>
           </w:rPr>
-          <w:t>3</w:t>
+          <w:t>4</w:t>
         </w:r>
         <w:r>
           <w:rPr>
@@ -4195,7 +4847,7 @@
 </file>
 
 <file path=customXml/itemProps1.xml><?xml version="1.0" encoding="utf-8"?>
-<ds:datastoreItem xmlns:ds="http://schemas.openxmlformats.org/officeDocument/2006/customXml" ds:itemID="{092DBE01-6C96-4229-A971-E13118D26A29}">
+<ds:datastoreItem xmlns:ds="http://schemas.openxmlformats.org/officeDocument/2006/customXml" ds:itemID="{71233076-6418-439B-956B-8A013372C814}">
   <ds:schemaRefs>
     <ds:schemaRef ds:uri="http://schemas.openxmlformats.org/officeDocument/2006/bibliography"/>
   </ds:schemaRefs>

</xml_diff>